<commit_message>
Clean up documentation naming
</commit_message>
<xml_diff>
--- a/Documentation/Working_Documents/OpenAT_Switch_Latch_3D_Printing_Guide.docx
+++ b/Documentation/Working_Documents/OpenAT_Switch_Latch_3D_Printing_Guide.docx
@@ -357,7 +357,13 @@
         <w:t xml:space="preserve">The enclosure can be printed in the user’s desired colour. </w:t>
       </w:r>
       <w:r>
-        <w:t>The Switch Slide can be printed in a contrasting color from the Enclosure Top and Enclosure Bottom.</w:t>
+        <w:t>The Switch Slide can be printed in a contrasting color from the Enclosure Top and Enclosure Bottom</w:t>
+      </w:r>
+      <w:r>
+        <w:t xml:space="preserve"> to make it easier to see</w:t>
+      </w:r>
+      <w:r>
+        <w:t>.</w:t>
       </w:r>
     </w:p>
     <w:p>
@@ -473,6 +479,8 @@
               </w:rPr>
               <w:t>Print Time (</w:t>
             </w:r>
+            <w:proofErr w:type="spellStart"/>
+            <w:proofErr w:type="gramStart"/>
             <w:r>
               <w:rPr>
                 <w:b/>
@@ -485,7 +493,16 @@
                 <w:b/>
                 <w:lang w:val="en-US"/>
               </w:rPr>
-              <w:t>min)</w:t>
+              <w:t>min</w:t>
+            </w:r>
+            <w:proofErr w:type="spellEnd"/>
+            <w:proofErr w:type="gramEnd"/>
+            <w:r>
+              <w:rPr>
+                <w:b/>
+                <w:lang w:val="en-US"/>
+              </w:rPr>
+              <w:t>)</w:t>
             </w:r>
           </w:p>
         </w:tc>
@@ -1387,6 +1404,12 @@
                 <w:lang w:val="en-US"/>
               </w:rPr>
             </w:pPr>
+            <w:r>
+              <w:rPr>
+                <w:lang w:val="en-US"/>
+              </w:rPr>
+              <w:t>Optional; Recommended</w:t>
+            </w:r>
           </w:p>
         </w:tc>
       </w:tr>
@@ -1500,6 +1523,7 @@
               </w:rPr>
               <w:t>Print Time (</w:t>
             </w:r>
+            <w:proofErr w:type="spellStart"/>
             <w:r>
               <w:rPr>
                 <w:b/>
@@ -1512,7 +1536,15 @@
                 <w:b/>
                 <w:lang w:val="en-US"/>
               </w:rPr>
-              <w:t>min)</w:t>
+              <w:t>min</w:t>
+            </w:r>
+            <w:proofErr w:type="spellEnd"/>
+            <w:r>
+              <w:rPr>
+                <w:b/>
+                <w:lang w:val="en-US"/>
+              </w:rPr>
+              <w:t>)</w:t>
             </w:r>
           </w:p>
         </w:tc>
@@ -1664,7 +1696,14 @@
               <w:rPr>
                 <w:lang w:val="en-US"/>
               </w:rPr>
-              <w:t>OpenAT-Switch-Latch_Set</w:t>
+              <w:t>OpenAT-Switch-</w:t>
+            </w:r>
+            <w:proofErr w:type="spellStart"/>
+            <w:r>
+              <w:rPr>
+                <w:lang w:val="en-US"/>
+              </w:rPr>
+              <w:t>Latch_Set</w:t>
             </w:r>
             <w:r>
               <w:rPr>
@@ -1672,6 +1711,7 @@
               </w:rPr>
               <w:t>.stl</w:t>
             </w:r>
+            <w:proofErr w:type="spellEnd"/>
           </w:p>
         </w:tc>
         <w:tc>
@@ -1877,10 +1917,10 @@
           <w:noProof/>
         </w:rPr>
         <w:drawing>
-          <wp:inline distT="0" distB="0" distL="0" distR="0" wp14:anchorId="3DF9EFCD" wp14:editId="2D0811D7">
+          <wp:inline distT="0" distB="0" distL="0" distR="0" wp14:anchorId="3DF9EFCD" wp14:editId="12E2CFCD">
             <wp:extent cx="2714625" cy="2143125"/>
             <wp:effectExtent l="0" t="0" r="0" b="0"/>
-            <wp:docPr id="78248739" name="Picture 78248739"/>
+            <wp:docPr id="78248739" name="Picture 78248739" descr="3-D printed enclosure top showing clear lettering"/>
             <wp:cNvGraphicFramePr>
               <a:graphicFrameLocks xmlns:a="http://schemas.openxmlformats.org/drawingml/2006/main" noChangeAspect="1"/>
             </wp:cNvGraphicFramePr>
@@ -1888,7 +1928,7 @@
               <a:graphicData uri="http://schemas.openxmlformats.org/drawingml/2006/picture">
                 <pic:pic xmlns:pic="http://schemas.openxmlformats.org/drawingml/2006/picture">
                   <pic:nvPicPr>
-                    <pic:cNvPr id="0" name=""/>
+                    <pic:cNvPr id="78248739" name="Picture 78248739" descr="3-D printed enclosure top showing clear lettering"/>
                     <pic:cNvPicPr/>
                   </pic:nvPicPr>
                   <pic:blipFill>
@@ -1942,10 +1982,10 @@
           <w:noProof/>
         </w:rPr>
         <w:drawing>
-          <wp:inline distT="0" distB="0" distL="0" distR="0" wp14:anchorId="2384BE87" wp14:editId="6B907FB5">
+          <wp:inline distT="0" distB="0" distL="0" distR="0" wp14:anchorId="2384BE87" wp14:editId="483A497A">
             <wp:extent cx="2752725" cy="2124290"/>
             <wp:effectExtent l="0" t="0" r="0" b="0"/>
-            <wp:docPr id="51639533" name="Picture 51639533"/>
+            <wp:docPr id="51639533" name="Picture 51639533" descr="3-D printed enclosure bottom"/>
             <wp:cNvGraphicFramePr>
               <a:graphicFrameLocks xmlns:a="http://schemas.openxmlformats.org/drawingml/2006/main" noChangeAspect="1"/>
             </wp:cNvGraphicFramePr>
@@ -1953,7 +1993,7 @@
               <a:graphicData uri="http://schemas.openxmlformats.org/drawingml/2006/picture">
                 <pic:pic xmlns:pic="http://schemas.openxmlformats.org/drawingml/2006/picture">
                   <pic:nvPicPr>
-                    <pic:cNvPr id="0" name=""/>
+                    <pic:cNvPr id="51639533" name="Picture 51639533" descr="3-D printed enclosure bottom"/>
                     <pic:cNvPicPr/>
                   </pic:nvPicPr>
                   <pic:blipFill>
@@ -2001,10 +2041,10 @@
           <w:noProof/>
         </w:rPr>
         <w:drawing>
-          <wp:inline distT="0" distB="0" distL="0" distR="0" wp14:anchorId="63906279" wp14:editId="0735E294">
+          <wp:inline distT="0" distB="0" distL="0" distR="0" wp14:anchorId="63906279" wp14:editId="3C391802">
             <wp:extent cx="2381250" cy="1533534"/>
             <wp:effectExtent l="0" t="0" r="0" b="0"/>
-            <wp:docPr id="508516824" name="Picture 508516824"/>
+            <wp:docPr id="508516824" name="Picture 508516824" descr="3d-printed battery cover"/>
             <wp:cNvGraphicFramePr>
               <a:graphicFrameLocks xmlns:a="http://schemas.openxmlformats.org/drawingml/2006/main" noChangeAspect="1"/>
             </wp:cNvGraphicFramePr>
@@ -2012,7 +2052,7 @@
               <a:graphicData uri="http://schemas.openxmlformats.org/drawingml/2006/picture">
                 <pic:pic xmlns:pic="http://schemas.openxmlformats.org/drawingml/2006/picture">
                   <pic:nvPicPr>
-                    <pic:cNvPr id="0" name=""/>
+                    <pic:cNvPr id="508516824" name="Picture 508516824" descr="3d-printed battery cover"/>
                     <pic:cNvPicPr/>
                   </pic:nvPicPr>
                   <pic:blipFill>
@@ -2062,10 +2102,10 @@
           <w:noProof/>
         </w:rPr>
         <w:drawing>
-          <wp:inline distT="0" distB="0" distL="0" distR="0" wp14:anchorId="1B618951" wp14:editId="64898398">
+          <wp:inline distT="0" distB="0" distL="0" distR="0" wp14:anchorId="1B618951" wp14:editId="7DE686DA">
             <wp:extent cx="1532619" cy="1189314"/>
             <wp:effectExtent l="0" t="0" r="0" b="0"/>
-            <wp:docPr id="2016249386" name="Picture 2016249386"/>
+            <wp:docPr id="2016249386" name="Picture 2016249386" descr="3-D printed switch slide"/>
             <wp:cNvGraphicFramePr>
               <a:graphicFrameLocks xmlns:a="http://schemas.openxmlformats.org/drawingml/2006/main" noChangeAspect="1"/>
             </wp:cNvGraphicFramePr>
@@ -2073,7 +2113,7 @@
               <a:graphicData uri="http://schemas.openxmlformats.org/drawingml/2006/picture">
                 <pic:pic xmlns:pic="http://schemas.openxmlformats.org/drawingml/2006/picture">
                   <pic:nvPicPr>
-                    <pic:cNvPr id="0" name=""/>
+                    <pic:cNvPr id="2016249386" name="Picture 2016249386" descr="3-D printed switch slide"/>
                     <pic:cNvPicPr/>
                   </pic:nvPicPr>
                   <pic:blipFill>
@@ -2128,10 +2168,10 @@
           <w:noProof/>
         </w:rPr>
         <w:drawing>
-          <wp:inline distT="0" distB="0" distL="0" distR="0" wp14:anchorId="0AF80028" wp14:editId="13076B1C">
+          <wp:inline distT="0" distB="0" distL="0" distR="0" wp14:anchorId="0AF80028" wp14:editId="5E562676">
             <wp:extent cx="1548984" cy="1181100"/>
             <wp:effectExtent l="0" t="0" r="0" b="0"/>
-            <wp:docPr id="468775334" name="Picture 468775334"/>
+            <wp:docPr id="468775334" name="Picture 468775334" descr="3-D printed L-E-D spacer"/>
             <wp:cNvGraphicFramePr>
               <a:graphicFrameLocks xmlns:a="http://schemas.openxmlformats.org/drawingml/2006/main" noChangeAspect="1"/>
             </wp:cNvGraphicFramePr>
@@ -2139,7 +2179,7 @@
               <a:graphicData uri="http://schemas.openxmlformats.org/drawingml/2006/picture">
                 <pic:pic xmlns:pic="http://schemas.openxmlformats.org/drawingml/2006/picture">
                   <pic:nvPicPr>
-                    <pic:cNvPr id="0" name=""/>
+                    <pic:cNvPr id="468775334" name="Picture 468775334" descr="3-D printed L-E-D spacer"/>
                     <pic:cNvPicPr/>
                   </pic:nvPicPr>
                   <pic:blipFill>
@@ -4396,19 +4436,21 @@
 </file>
 
 <file path=customXml/item1.xml><?xml version="1.0" encoding="utf-8"?>
-<?mso-contentType ?>
-<FormTemplates xmlns="http://schemas.microsoft.com/sharepoint/v3/contenttype/forms">
-  <Display>DocumentLibraryForm</Display>
-  <Edit>DocumentLibraryForm</Edit>
-  <New>DocumentLibraryForm</New>
-</FormTemplates>
+<p:properties xmlns:p="http://schemas.microsoft.com/office/2006/metadata/properties" xmlns:xsi="http://www.w3.org/2001/XMLSchema-instance" xmlns:pc="http://schemas.microsoft.com/office/infopath/2007/PartnerControls">
+  <documentManagement>
+    <TaxCatchAll xmlns="715913e6-4bf0-458f-8160-f18e142d04ff" xsi:nil="true"/>
+    <lcf76f155ced4ddcb4097134ff3c332f xmlns="e718a8af-5d48-45b1-a7fb-cef00c107a7a">
+      <Terms xmlns="http://schemas.microsoft.com/office/infopath/2007/PartnerControls"/>
+    </lcf76f155ced4ddcb4097134ff3c332f>
+  </documentManagement>
+</p:properties>
 </file>
 
 <file path=customXml/item2.xml><?xml version="1.0" encoding="utf-8"?>
-<ct:contentTypeSchema xmlns:ct="http://schemas.microsoft.com/office/2006/metadata/contentType" xmlns:ma="http://schemas.microsoft.com/office/2006/metadata/properties/metaAttributes" ct:_="" ma:_="" ma:contentTypeName="Document" ma:contentTypeID="0x010100B51EC7ECFAC78D4E8EF6CBAFFF0B3505" ma:contentTypeVersion="16" ma:contentTypeDescription="Create a new document." ma:contentTypeScope="" ma:versionID="a38268523a36e7284a4a2063ac01106c">
-  <xsd:schema xmlns:xsd="http://www.w3.org/2001/XMLSchema" xmlns:xs="http://www.w3.org/2001/XMLSchema" xmlns:p="http://schemas.microsoft.com/office/2006/metadata/properties" xmlns:ns2="cf9f6c1f-8ad0-4eb8-bb2b-fb0b622a341e" xmlns:ns3="72c39c84-b0a3-45a2-a38c-ff46bb47f11f" targetNamespace="http://schemas.microsoft.com/office/2006/metadata/properties" ma:root="true" ma:fieldsID="890835d1009e2f2eb5b198bf07e33774" ns2:_="" ns3:_="">
-    <xsd:import namespace="cf9f6c1f-8ad0-4eb8-bb2b-fb0b622a341e"/>
-    <xsd:import namespace="72c39c84-b0a3-45a2-a38c-ff46bb47f11f"/>
+<ct:contentTypeSchema xmlns:ct="http://schemas.microsoft.com/office/2006/metadata/contentType" xmlns:ma="http://schemas.microsoft.com/office/2006/metadata/properties/metaAttributes" ct:_="" ma:_="" ma:contentTypeName="Document" ma:contentTypeID="0x0101001DC44D19606E8540AF995795CBBBCE63" ma:contentTypeVersion="15" ma:contentTypeDescription="Create a new document." ma:contentTypeScope="" ma:versionID="e7289f370a5204a7f65a57e64255ba54">
+  <xsd:schema xmlns:xsd="http://www.w3.org/2001/XMLSchema" xmlns:xs="http://www.w3.org/2001/XMLSchema" xmlns:p="http://schemas.microsoft.com/office/2006/metadata/properties" xmlns:ns2="e718a8af-5d48-45b1-a7fb-cef00c107a7a" xmlns:ns3="715913e6-4bf0-458f-8160-f18e142d04ff" targetNamespace="http://schemas.microsoft.com/office/2006/metadata/properties" ma:root="true" ma:fieldsID="dfa4d2400c415f2e6245c833fda60061" ns2:_="" ns3:_="">
+    <xsd:import namespace="e718a8af-5d48-45b1-a7fb-cef00c107a7a"/>
+    <xsd:import namespace="715913e6-4bf0-458f-8160-f18e142d04ff"/>
     <xsd:element name="properties">
       <xsd:complexType>
         <xsd:sequence>
@@ -4419,16 +4461,15 @@
                 <xsd:element ref="ns2:MediaServiceFastMetadata" minOccurs="0"/>
                 <xsd:element ref="ns2:MediaServiceAutoKeyPoints" minOccurs="0"/>
                 <xsd:element ref="ns2:MediaServiceKeyPoints" minOccurs="0"/>
-                <xsd:element ref="ns2:MediaServiceDateTaken" minOccurs="0"/>
                 <xsd:element ref="ns2:MediaServiceGenerationTime" minOccurs="0"/>
                 <xsd:element ref="ns2:MediaServiceEventHashCode" minOccurs="0"/>
                 <xsd:element ref="ns2:MediaServiceOCR" minOccurs="0"/>
+                <xsd:element ref="ns2:MediaServiceDateTaken" minOccurs="0"/>
+                <xsd:element ref="ns2:MediaLengthInSeconds" minOccurs="0"/>
                 <xsd:element ref="ns2:MediaServiceLocation" minOccurs="0"/>
-                <xsd:element ref="ns3:SharedWithUsers" minOccurs="0"/>
-                <xsd:element ref="ns3:SharedWithDetails" minOccurs="0"/>
-                <xsd:element ref="ns2:MediaLengthInSeconds" minOccurs="0"/>
                 <xsd:element ref="ns2:lcf76f155ced4ddcb4097134ff3c332f" minOccurs="0"/>
                 <xsd:element ref="ns3:TaxCatchAll" minOccurs="0"/>
+                <xsd:element ref="ns2:MediaServiceObjectDetectorVersions" minOccurs="0"/>
               </xsd:all>
             </xsd:complexType>
           </xsd:element>
@@ -4436,7 +4477,7 @@
       </xsd:complexType>
     </xsd:element>
   </xsd:schema>
-  <xsd:schema xmlns:xsd="http://www.w3.org/2001/XMLSchema" xmlns:xs="http://www.w3.org/2001/XMLSchema" xmlns:dms="http://schemas.microsoft.com/office/2006/documentManagement/types" xmlns:pc="http://schemas.microsoft.com/office/infopath/2007/PartnerControls" targetNamespace="cf9f6c1f-8ad0-4eb8-bb2b-fb0b622a341e" elementFormDefault="qualified">
+  <xsd:schema xmlns:xsd="http://www.w3.org/2001/XMLSchema" xmlns:xs="http://www.w3.org/2001/XMLSchema" xmlns:dms="http://schemas.microsoft.com/office/2006/documentManagement/types" xmlns:pc="http://schemas.microsoft.com/office/infopath/2007/PartnerControls" targetNamespace="e718a8af-5d48-45b1-a7fb-cef00c107a7a" elementFormDefault="qualified">
     <xsd:import namespace="http://schemas.microsoft.com/office/2006/documentManagement/types"/>
     <xsd:import namespace="http://schemas.microsoft.com/office/infopath/2007/PartnerControls"/>
     <xsd:element name="MediaServiceMetadata" ma:index="8" nillable="true" ma:displayName="MediaServiceMetadata" ma:hidden="true" ma:internalName="MediaServiceMetadata" ma:readOnly="true">
@@ -4461,76 +4502,55 @@
         </xsd:restriction>
       </xsd:simpleType>
     </xsd:element>
-    <xsd:element name="MediaServiceDateTaken" ma:index="12" nillable="true" ma:displayName="MediaServiceDateTaken" ma:hidden="true" ma:internalName="MediaServiceDateTaken" ma:readOnly="true">
+    <xsd:element name="MediaServiceGenerationTime" ma:index="12" nillable="true" ma:displayName="MediaServiceGenerationTime" ma:hidden="true" ma:internalName="MediaServiceGenerationTime" ma:readOnly="true">
       <xsd:simpleType>
         <xsd:restriction base="dms:Text"/>
       </xsd:simpleType>
     </xsd:element>
-    <xsd:element name="MediaServiceGenerationTime" ma:index="13" nillable="true" ma:displayName="MediaServiceGenerationTime" ma:hidden="true" ma:internalName="MediaServiceGenerationTime" ma:readOnly="true">
+    <xsd:element name="MediaServiceEventHashCode" ma:index="13" nillable="true" ma:displayName="MediaServiceEventHashCode" ma:hidden="true" ma:internalName="MediaServiceEventHashCode" ma:readOnly="true">
       <xsd:simpleType>
         <xsd:restriction base="dms:Text"/>
       </xsd:simpleType>
     </xsd:element>
-    <xsd:element name="MediaServiceEventHashCode" ma:index="14" nillable="true" ma:displayName="MediaServiceEventHashCode" ma:hidden="true" ma:internalName="MediaServiceEventHashCode" ma:readOnly="true">
-      <xsd:simpleType>
-        <xsd:restriction base="dms:Text"/>
-      </xsd:simpleType>
-    </xsd:element>
-    <xsd:element name="MediaServiceOCR" ma:index="15" nillable="true" ma:displayName="Extracted Text" ma:internalName="MediaServiceOCR" ma:readOnly="true">
+    <xsd:element name="MediaServiceOCR" ma:index="14" nillable="true" ma:displayName="Extracted Text" ma:internalName="MediaServiceOCR" ma:readOnly="true">
       <xsd:simpleType>
         <xsd:restriction base="dms:Note">
           <xsd:maxLength value="255"/>
         </xsd:restriction>
       </xsd:simpleType>
     </xsd:element>
-    <xsd:element name="MediaServiceLocation" ma:index="16" nillable="true" ma:displayName="Location" ma:internalName="MediaServiceLocation" ma:readOnly="true">
+    <xsd:element name="MediaServiceDateTaken" ma:index="15" nillable="true" ma:displayName="MediaServiceDateTaken" ma:hidden="true" ma:internalName="MediaServiceDateTaken" ma:readOnly="true">
       <xsd:simpleType>
         <xsd:restriction base="dms:Text"/>
       </xsd:simpleType>
     </xsd:element>
-    <xsd:element name="MediaLengthInSeconds" ma:index="19" nillable="true" ma:displayName="Length (seconds)" ma:internalName="MediaLengthInSeconds" ma:readOnly="true">
+    <xsd:element name="MediaLengthInSeconds" ma:index="16" nillable="true" ma:displayName="MediaLengthInSeconds" ma:hidden="true" ma:internalName="MediaLengthInSeconds" ma:readOnly="true">
       <xsd:simpleType>
         <xsd:restriction base="dms:Unknown"/>
       </xsd:simpleType>
     </xsd:element>
-    <xsd:element name="lcf76f155ced4ddcb4097134ff3c332f" ma:index="21" nillable="true" ma:taxonomy="true" ma:internalName="lcf76f155ced4ddcb4097134ff3c332f" ma:taxonomyFieldName="MediaServiceImageTags" ma:displayName="Image Tags" ma:readOnly="false" ma:fieldId="{5cf76f15-5ced-4ddc-b409-7134ff3c332f}" ma:taxonomyMulti="true" ma:sspId="26ec1fed-e6ae-4c84-a4ac-123136fd9316" ma:termSetId="09814cd3-568e-fe90-9814-8d621ff8fb84" ma:anchorId="fba54fb3-c3e1-fe81-a776-ca4b69148c4d" ma:open="true" ma:isKeyword="false">
+    <xsd:element name="MediaServiceLocation" ma:index="17" nillable="true" ma:displayName="Location" ma:internalName="MediaServiceLocation" ma:readOnly="true">
+      <xsd:simpleType>
+        <xsd:restriction base="dms:Text"/>
+      </xsd:simpleType>
+    </xsd:element>
+    <xsd:element name="lcf76f155ced4ddcb4097134ff3c332f" ma:index="19" nillable="true" ma:taxonomy="true" ma:internalName="lcf76f155ced4ddcb4097134ff3c332f" ma:taxonomyFieldName="MediaServiceImageTags" ma:displayName="Image Tags" ma:readOnly="false" ma:fieldId="{5cf76f15-5ced-4ddc-b409-7134ff3c332f}" ma:taxonomyMulti="true" ma:sspId="26ec1fed-e6ae-4c84-a4ac-123136fd9316" ma:termSetId="09814cd3-568e-fe90-9814-8d621ff8fb84" ma:anchorId="fba54fb3-c3e1-fe81-a776-ca4b69148c4d" ma:open="true" ma:isKeyword="false">
       <xsd:complexType>
         <xsd:sequence>
           <xsd:element ref="pc:Terms" minOccurs="0" maxOccurs="1"/>
         </xsd:sequence>
       </xsd:complexType>
     </xsd:element>
+    <xsd:element name="MediaServiceObjectDetectorVersions" ma:index="21" nillable="true" ma:displayName="MediaServiceObjectDetectorVersions" ma:description="" ma:hidden="true" ma:indexed="true" ma:internalName="MediaServiceObjectDetectorVersions" ma:readOnly="true">
+      <xsd:simpleType>
+        <xsd:restriction base="dms:Text"/>
+      </xsd:simpleType>
+    </xsd:element>
   </xsd:schema>
-  <xsd:schema xmlns:xsd="http://www.w3.org/2001/XMLSchema" xmlns:xs="http://www.w3.org/2001/XMLSchema" xmlns:dms="http://schemas.microsoft.com/office/2006/documentManagement/types" xmlns:pc="http://schemas.microsoft.com/office/infopath/2007/PartnerControls" targetNamespace="72c39c84-b0a3-45a2-a38c-ff46bb47f11f" elementFormDefault="qualified">
+  <xsd:schema xmlns:xsd="http://www.w3.org/2001/XMLSchema" xmlns:xs="http://www.w3.org/2001/XMLSchema" xmlns:dms="http://schemas.microsoft.com/office/2006/documentManagement/types" xmlns:pc="http://schemas.microsoft.com/office/infopath/2007/PartnerControls" targetNamespace="715913e6-4bf0-458f-8160-f18e142d04ff" elementFormDefault="qualified">
     <xsd:import namespace="http://schemas.microsoft.com/office/2006/documentManagement/types"/>
     <xsd:import namespace="http://schemas.microsoft.com/office/infopath/2007/PartnerControls"/>
-    <xsd:element name="SharedWithUsers" ma:index="17" nillable="true" ma:displayName="Shared With" ma:internalName="SharedWithUsers" ma:readOnly="true">
-      <xsd:complexType>
-        <xsd:complexContent>
-          <xsd:extension base="dms:UserMulti">
-            <xsd:sequence>
-              <xsd:element name="UserInfo" minOccurs="0" maxOccurs="unbounded">
-                <xsd:complexType>
-                  <xsd:sequence>
-                    <xsd:element name="DisplayName" type="xsd:string" minOccurs="0"/>
-                    <xsd:element name="AccountId" type="dms:UserId" minOccurs="0" nillable="true"/>
-                    <xsd:element name="AccountType" type="xsd:string" minOccurs="0"/>
-                  </xsd:sequence>
-                </xsd:complexType>
-              </xsd:element>
-            </xsd:sequence>
-          </xsd:extension>
-        </xsd:complexContent>
-      </xsd:complexType>
-    </xsd:element>
-    <xsd:element name="SharedWithDetails" ma:index="18" nillable="true" ma:displayName="Shared With Details" ma:internalName="SharedWithDetails" ma:readOnly="true">
-      <xsd:simpleType>
-        <xsd:restriction base="dms:Note">
-          <xsd:maxLength value="255"/>
-        </xsd:restriction>
-      </xsd:simpleType>
-    </xsd:element>
-    <xsd:element name="TaxCatchAll" ma:index="22" nillable="true" ma:displayName="Taxonomy Catch All Column" ma:hidden="true" ma:list="{230263d0-9f1a-4e63-a49c-f06b563fb00a}" ma:internalName="TaxCatchAll" ma:showField="CatchAllData" ma:web="72c39c84-b0a3-45a2-a38c-ff46bb47f11f">
+    <xsd:element name="TaxCatchAll" ma:index="20" nillable="true" ma:displayName="Taxonomy Catch All Column" ma:hidden="true" ma:list="{b05470fb-f248-421d-a4ae-c1bb0b45488d}" ma:internalName="TaxCatchAll" ma:showField="CatchAllData" ma:web="715913e6-4bf0-458f-8160-f18e142d04ff">
       <xsd:complexType>
         <xsd:complexContent>
           <xsd:extension base="dms:MultiChoiceLookup">
@@ -4642,50 +4662,39 @@
 </file>
 
 <file path=customXml/item3.xml><?xml version="1.0" encoding="utf-8"?>
-<p:properties xmlns:p="http://schemas.microsoft.com/office/2006/metadata/properties" xmlns:xsi="http://www.w3.org/2001/XMLSchema-instance" xmlns:pc="http://schemas.microsoft.com/office/infopath/2007/PartnerControls">
-  <documentManagement>
-    <TaxCatchAll xmlns="72c39c84-b0a3-45a2-a38c-ff46bb47f11f" xsi:nil="true"/>
-    <lcf76f155ced4ddcb4097134ff3c332f xmlns="cf9f6c1f-8ad0-4eb8-bb2b-fb0b622a341e">
-      <Terms xmlns="http://schemas.microsoft.com/office/infopath/2007/PartnerControls"/>
-    </lcf76f155ced4ddcb4097134ff3c332f>
-  </documentManagement>
-</p:properties>
+<?mso-contentType ?>
+<FormTemplates xmlns="http://schemas.microsoft.com/sharepoint/v3/contenttype/forms">
+  <Display>DocumentLibraryForm</Display>
+  <Edit>DocumentLibraryForm</Edit>
+  <New>DocumentLibraryForm</New>
+</FormTemplates>
 </file>
 
 <file path=customXml/itemProps1.xml><?xml version="1.0" encoding="utf-8"?>
+<ds:datastoreItem xmlns:ds="http://schemas.openxmlformats.org/officeDocument/2006/customXml" ds:itemID="{EC46BAD8-7DB7-4012-92FB-5D0650A1B199}">
+  <ds:schemaRefs>
+    <ds:schemaRef ds:uri="http://schemas.microsoft.com/office/2006/documentManagement/types"/>
+    <ds:schemaRef ds:uri="http://purl.org/dc/dcmitype/"/>
+    <ds:schemaRef ds:uri="http://schemas.openxmlformats.org/package/2006/metadata/core-properties"/>
+    <ds:schemaRef ds:uri="cf9f6c1f-8ad0-4eb8-bb2b-fb0b622a341e"/>
+    <ds:schemaRef ds:uri="http://purl.org/dc/elements/1.1/"/>
+    <ds:schemaRef ds:uri="http://schemas.microsoft.com/office/infopath/2007/PartnerControls"/>
+    <ds:schemaRef ds:uri="72c39c84-b0a3-45a2-a38c-ff46bb47f11f"/>
+    <ds:schemaRef ds:uri="http://schemas.microsoft.com/office/2006/metadata/properties"/>
+    <ds:schemaRef ds:uri="http://www.w3.org/XML/1998/namespace"/>
+    <ds:schemaRef ds:uri="http://purl.org/dc/terms/"/>
+  </ds:schemaRefs>
+</ds:datastoreItem>
+</file>
+
+<file path=customXml/itemProps2.xml><?xml version="1.0" encoding="utf-8"?>
+<ds:datastoreItem xmlns:ds="http://schemas.openxmlformats.org/officeDocument/2006/customXml" ds:itemID="{792E8DA7-B7C3-46FC-873C-0E560F228791}"/>
+</file>
+
+<file path=customXml/itemProps3.xml><?xml version="1.0" encoding="utf-8"?>
 <ds:datastoreItem xmlns:ds="http://schemas.openxmlformats.org/officeDocument/2006/customXml" ds:itemID="{431B6646-AE4F-4F91-A3DB-B28C3A17A6AF}">
   <ds:schemaRefs>
     <ds:schemaRef ds:uri="http://schemas.microsoft.com/sharepoint/v3/contenttype/forms"/>
   </ds:schemaRefs>
 </ds:datastoreItem>
-</file>
-
-<file path=customXml/itemProps2.xml><?xml version="1.0" encoding="utf-8"?>
-<ds:datastoreItem xmlns:ds="http://schemas.openxmlformats.org/officeDocument/2006/customXml" ds:itemID="{231435A0-EDB6-45B1-B1F1-BD2139BFAD5D}">
-  <ds:schemaRefs>
-    <ds:schemaRef ds:uri="http://schemas.microsoft.com/office/2006/metadata/contentType"/>
-    <ds:schemaRef ds:uri="http://schemas.microsoft.com/office/2006/metadata/properties/metaAttributes"/>
-    <ds:schemaRef ds:uri="http://www.w3.org/2001/XMLSchema"/>
-    <ds:schemaRef ds:uri="http://schemas.microsoft.com/office/2006/metadata/properties"/>
-    <ds:schemaRef ds:uri="cf9f6c1f-8ad0-4eb8-bb2b-fb0b622a341e"/>
-    <ds:schemaRef ds:uri="72c39c84-b0a3-45a2-a38c-ff46bb47f11f"/>
-    <ds:schemaRef ds:uri="http://schemas.microsoft.com/office/2006/documentManagement/types"/>
-    <ds:schemaRef ds:uri="http://schemas.microsoft.com/office/infopath/2007/PartnerControls"/>
-    <ds:schemaRef ds:uri="http://schemas.openxmlformats.org/package/2006/metadata/core-properties"/>
-    <ds:schemaRef ds:uri="http://purl.org/dc/elements/1.1/"/>
-    <ds:schemaRef ds:uri="http://purl.org/dc/terms/"/>
-    <ds:schemaRef ds:uri="http://schemas.microsoft.com/internal/obd"/>
-  </ds:schemaRefs>
-</ds:datastoreItem>
-</file>
-
-<file path=customXml/itemProps3.xml><?xml version="1.0" encoding="utf-8"?>
-<ds:datastoreItem xmlns:ds="http://schemas.openxmlformats.org/officeDocument/2006/customXml" ds:itemID="{EC46BAD8-7DB7-4012-92FB-5D0650A1B199}">
-  <ds:schemaRefs>
-    <ds:schemaRef ds:uri="http://schemas.microsoft.com/office/2006/metadata/properties"/>
-    <ds:schemaRef ds:uri="http://schemas.microsoft.com/office/infopath/2007/PartnerControls"/>
-    <ds:schemaRef ds:uri="72c39c84-b0a3-45a2-a38c-ff46bb47f11f"/>
-    <ds:schemaRef ds:uri="cf9f6c1f-8ad0-4eb8-bb2b-fb0b622a341e"/>
-  </ds:schemaRefs>
-</ds:datastoreItem>
 </file>
</xml_diff>